<commit_message>
Ergänzung Anmerkung -> NFC-Sticker
</commit_message>
<xml_diff>
--- a/Dokumente/CCT_Projektidee.docx
+++ b/Dokumente/CCT_Projektidee.docx
@@ -116,105 +116,110 @@
       <w:r>
         <w:t xml:space="preserve">bertragungen nachverfolgen zu können. </w:t>
       </w:r>
+    </w:p>
+    <w:p>
+      <w:r>
+        <w:t>Kalenderfunktion mit Terminve</w:t>
+      </w:r>
+      <w:r>
+        <w:t>r</w:t>
+      </w:r>
+      <w:r>
+        <w:t xml:space="preserve">waltung – </w:t>
+      </w:r>
+      <w:r>
+        <w:t>Vereinsobmann</w:t>
+      </w:r>
+      <w:r>
+        <w:t xml:space="preserve"> bestätigt die Anwesenheit der vorab angemeldeten </w:t>
+      </w:r>
+      <w:r>
+        <w:t>Mitglieder</w:t>
+      </w:r>
+      <w:r>
+        <w:t xml:space="preserve"> über eine online Teilnehmerliste</w:t>
+      </w:r>
+      <w:r>
+        <w:t xml:space="preserve">. </w:t>
+      </w:r>
+      <w:r>
+        <w:t>Bei externen Teilnehmern (Spiel gegen andere Mannschaft, Schnupperteilnehmer)</w:t>
+      </w:r>
+      <w:r>
+        <w:t xml:space="preserve"> kann man die </w:t>
+      </w:r>
+      <w:r>
+        <w:t>Personen</w:t>
+      </w:r>
+      <w:r>
+        <w:t xml:space="preserve"> als „Externe“ </w:t>
+      </w:r>
+      <w:r>
+        <w:t xml:space="preserve">zum Termin </w:t>
+      </w:r>
+      <w:r>
+        <w:t xml:space="preserve">hinzufügen. </w:t>
+      </w:r>
+      <w:r>
+        <w:t>Aus</w:t>
+      </w:r>
+      <w:r>
+        <w:t xml:space="preserve"> Datenschutzgründen muss jede</w:t>
+      </w:r>
+      <w:r>
+        <w:t>r</w:t>
+      </w:r>
+      <w:r>
+        <w:t xml:space="preserve"> </w:t>
+      </w:r>
+      <w:r>
+        <w:t xml:space="preserve">„Externer“ </w:t>
+      </w:r>
+      <w:r>
+        <w:t>in einer Email bestätigen, dass er</w:t>
+      </w:r>
+      <w:r>
+        <w:t>/sie</w:t>
+      </w:r>
+      <w:r>
+        <w:t xml:space="preserve"> mit der Datenspeicherung</w:t>
+      </w:r>
+      <w:r>
+        <w:t xml:space="preserve"> seiner/ihrer Daten für einen Monat</w:t>
+      </w:r>
+      <w:r>
+        <w:t xml:space="preserve"> einverstanden ist. Damit ist das Tool DSGVO-Konform.</w:t>
+      </w:r>
+    </w:p>
+    <w:p>
+      <w:r>
+        <w:t>Protokollausgabe</w:t>
+      </w:r>
+      <w:r>
+        <w:t xml:space="preserve"> bei Corona</w:t>
+      </w:r>
+      <w:r>
+        <w:t>-V</w:t>
+      </w:r>
+      <w:r>
+        <w:t>erdacht erfolgt</w:t>
+      </w:r>
+      <w:r>
+        <w:t xml:space="preserve"> in PDF</w:t>
+      </w:r>
+      <w:r>
+        <w:t>-Form.</w:t>
+      </w:r>
+    </w:p>
+    <w:p/>
+    <w:p/>
+    <w:p>
+      <w:r>
+        <w:t xml:space="preserve">Anmerkung 23.09.2020: Registrierung sollte einfacher erfolgen -&gt; NFC-Sticker. Terminverwaltung nicht nötig. </w:t>
+      </w:r>
       <w:bookmarkStart w:id="0" w:name="_GoBack"/>
       <w:bookmarkEnd w:id="0"/>
     </w:p>
-    <w:p>
-      <w:r>
-        <w:t>Kalenderfunktion mit Terminve</w:t>
-      </w:r>
-      <w:r>
-        <w:t>r</w:t>
-      </w:r>
-      <w:r>
-        <w:t xml:space="preserve">waltung – </w:t>
-      </w:r>
-      <w:r>
-        <w:t>Vereinsobmann</w:t>
-      </w:r>
-      <w:r>
-        <w:t xml:space="preserve"> bestätigt die Anwesenheit der vorab angemeldeten </w:t>
-      </w:r>
-      <w:r>
-        <w:t>Mitglieder</w:t>
-      </w:r>
-      <w:r>
-        <w:t xml:space="preserve"> über eine online Teilnehmerliste</w:t>
-      </w:r>
-      <w:r>
-        <w:t xml:space="preserve">. </w:t>
-      </w:r>
-      <w:r>
-        <w:t>Bei externen Teilnehmern (Spiel gegen andere Mannschaft, Schnupperteilnehmer)</w:t>
-      </w:r>
-      <w:r>
-        <w:t xml:space="preserve"> kann man die </w:t>
-      </w:r>
-      <w:r>
-        <w:t>Personen</w:t>
-      </w:r>
-      <w:r>
-        <w:t xml:space="preserve"> als „Externe“ </w:t>
-      </w:r>
-      <w:r>
-        <w:t xml:space="preserve">zum Termin </w:t>
-      </w:r>
-      <w:r>
-        <w:t xml:space="preserve">hinzufügen. </w:t>
-      </w:r>
-      <w:r>
-        <w:t>Aus</w:t>
-      </w:r>
-      <w:r>
-        <w:t xml:space="preserve"> Datenschutzgründen muss jede</w:t>
-      </w:r>
-      <w:r>
-        <w:t>r</w:t>
-      </w:r>
-      <w:r>
-        <w:t xml:space="preserve"> </w:t>
-      </w:r>
-      <w:r>
-        <w:t xml:space="preserve">„Externer“ </w:t>
-      </w:r>
-      <w:r>
-        <w:t>in einer Email bestätigen, dass er</w:t>
-      </w:r>
-      <w:r>
-        <w:t>/sie</w:t>
-      </w:r>
-      <w:r>
-        <w:t xml:space="preserve"> mit der Datenspeicherung</w:t>
-      </w:r>
-      <w:r>
-        <w:t xml:space="preserve"> seiner/ihrer Daten für einen Monat</w:t>
-      </w:r>
-      <w:r>
-        <w:t xml:space="preserve"> einverstanden ist. Damit ist das Tool DSGVO-Konform.</w:t>
-      </w:r>
-    </w:p>
-    <w:p>
-      <w:r>
-        <w:t>Protokollausgabe</w:t>
-      </w:r>
-      <w:r>
-        <w:t xml:space="preserve"> bei Corona</w:t>
-      </w:r>
-      <w:r>
-        <w:t>-V</w:t>
-      </w:r>
-      <w:r>
-        <w:t>erdacht erfolgt</w:t>
-      </w:r>
-      <w:r>
-        <w:t xml:space="preserve"> in PDF</w:t>
-      </w:r>
-      <w:r>
-        <w:t>-Form.</w:t>
-      </w:r>
-    </w:p>
-    <w:p/>
-    <w:p/>
     <w:sectPr>
       <w:headerReference w:type="default" r:id="rId6"/>
       <w:pgSz w:w="11906" w:h="16838"/>
@@ -313,7 +318,7 @@
       </w:pPr>
     </w:pPrDefault>
   </w:docDefaults>
-  <w:latentStyles w:defLockedState="0" w:defUIPriority="99" w:defSemiHidden="0" w:defUnhideWhenUsed="0" w:defQFormat="0" w:count="375">
+  <w:latentStyles w:defLockedState="0" w:defUIPriority="99" w:defSemiHidden="0" w:defUnhideWhenUsed="0" w:defQFormat="0" w:count="376">
     <w:lsdException w:name="Normal" w:uiPriority="0" w:qFormat="1"/>
     <w:lsdException w:name="heading 1" w:uiPriority="9" w:qFormat="1"/>
     <w:lsdException w:name="heading 2" w:semiHidden="1" w:uiPriority="9" w:unhideWhenUsed="1" w:qFormat="1"/>
@@ -419,7 +424,6 @@
     <w:lsdException w:name="HTML Sample" w:semiHidden="1" w:unhideWhenUsed="1"/>
     <w:lsdException w:name="HTML Typewriter" w:semiHidden="1" w:unhideWhenUsed="1"/>
     <w:lsdException w:name="HTML Variable" w:semiHidden="1" w:unhideWhenUsed="1"/>
-    <w:lsdException w:name="Normal Table" w:semiHidden="1" w:unhideWhenUsed="1"/>
     <w:lsdException w:name="annotation subject" w:semiHidden="1" w:unhideWhenUsed="1"/>
     <w:lsdException w:name="No List" w:semiHidden="1" w:unhideWhenUsed="1"/>
     <w:lsdException w:name="Outline List 1" w:semiHidden="1" w:unhideWhenUsed="1"/>
@@ -466,10 +470,8 @@
     <w:lsdException w:name="Table Subtle 2" w:semiHidden="1" w:unhideWhenUsed="1"/>
     <w:lsdException w:name="Table Web 1" w:semiHidden="1" w:unhideWhenUsed="1"/>
     <w:lsdException w:name="Table Web 2" w:semiHidden="1" w:unhideWhenUsed="1"/>
-    <w:lsdException w:name="Table Web 3" w:semiHidden="1" w:unhideWhenUsed="1"/>
     <w:lsdException w:name="Balloon Text" w:semiHidden="1" w:unhideWhenUsed="1"/>
     <w:lsdException w:name="Table Grid" w:uiPriority="39"/>
-    <w:lsdException w:name="Table Theme" w:semiHidden="1" w:unhideWhenUsed="1"/>
     <w:lsdException w:name="Placeholder Text" w:semiHidden="1"/>
     <w:lsdException w:name="No Spacing" w:uiPriority="1" w:qFormat="1"/>
     <w:lsdException w:name="Light Shading" w:uiPriority="60"/>
@@ -689,6 +691,7 @@
     <w:lsdException w:name="Smart Hyperlink" w:semiHidden="1" w:unhideWhenUsed="1"/>
     <w:lsdException w:name="Hashtag" w:semiHidden="1" w:unhideWhenUsed="1"/>
     <w:lsdException w:name="Unresolved Mention" w:semiHidden="1" w:unhideWhenUsed="1"/>
+    <w:lsdException w:name="Smart Link" w:semiHidden="1" w:unhideWhenUsed="1"/>
   </w:latentStyles>
   <w:style w:type="paragraph" w:default="1" w:styleId="Standard">
     <w:name w:val="Normal"/>

</xml_diff>